<commit_message>
Update Caden IT Technologies Natural Language processing and chatterbots.docx
Added proper referencing
</commit_message>
<xml_diff>
--- a/IT Technology Reports/Caden IT Technologies Natural Language processing and chatterbots.docx
+++ b/IT Technology Reports/Caden IT Technologies Natural Language processing and chatterbots.docx
@@ -28,7 +28,14 @@
           <w:b/>
           <w:bCs/>
         </w:rPr>
-        <w:t>0.1</w:t>
+        <w:t>0.</w:t>
+      </w:r>
+      <w:r>
+        <w:rPr>
+          <w:b/>
+          <w:bCs/>
+        </w:rPr>
+        <w:t>2</w:t>
       </w:r>
     </w:p>
     <w:p>
@@ -363,59 +370,209 @@
     </w:p>
     <w:p>
       <w:r>
+        <w:br w:type="page"/>
+      </w:r>
+    </w:p>
+    <w:p>
+      <w:r>
+        <w:lastRenderedPageBreak/>
         <w:t>References</w:t>
       </w:r>
     </w:p>
     <w:p>
+      <w:pPr>
+        <w:rPr>
+          <w:rFonts w:ascii="Open Sans" w:hAnsi="Open Sans" w:cs="Open Sans"/>
+          <w:color w:val="000000"/>
+          <w:sz w:val="20"/>
+          <w:szCs w:val="20"/>
+          <w:shd w:val="clear" w:color="auto" w:fill="FFFFFF"/>
+        </w:rPr>
+      </w:pPr>
+      <w:r>
+        <w:rPr>
+          <w:rFonts w:ascii="Open Sans" w:hAnsi="Open Sans" w:cs="Open Sans"/>
+          <w:color w:val="000000"/>
+          <w:sz w:val="20"/>
+          <w:szCs w:val="20"/>
+          <w:shd w:val="clear" w:color="auto" w:fill="FFFFFF"/>
+        </w:rPr>
+        <w:t>Philips, C., 2020. </w:t>
+      </w:r>
+      <w:r>
+        <w:rPr>
+          <w:rFonts w:ascii="Open Sans" w:hAnsi="Open Sans" w:cs="Open Sans"/>
+          <w:i/>
+          <w:iCs/>
+          <w:color w:val="000000"/>
+          <w:sz w:val="20"/>
+          <w:szCs w:val="20"/>
+          <w:shd w:val="clear" w:color="auto" w:fill="FFFFFF"/>
+        </w:rPr>
+        <w:t>Natural Language Processing (NLP) &amp; Why Chatbots Need It</w:t>
+      </w:r>
+      <w:r>
+        <w:rPr>
+          <w:rFonts w:ascii="Open Sans" w:hAnsi="Open Sans" w:cs="Open Sans"/>
+          <w:color w:val="000000"/>
+          <w:sz w:val="20"/>
+          <w:szCs w:val="20"/>
+          <w:shd w:val="clear" w:color="auto" w:fill="FFFFFF"/>
+        </w:rPr>
+        <w:t xml:space="preserve">. [online] Medium. Available at: </w:t>
+      </w:r>
       <w:hyperlink r:id="rId4" w:history="1">
         <w:r>
           <w:rPr>
             <w:rStyle w:val="Hyperlink"/>
+            <w:rFonts w:ascii="Open Sans" w:hAnsi="Open Sans" w:cs="Open Sans"/>
+            <w:sz w:val="20"/>
+            <w:szCs w:val="20"/>
+            <w:shd w:val="clear" w:color="auto" w:fill="FFFFFF"/>
           </w:rPr>
           <w:t>https://chatbotsmagazine.com/natural-language-processing-nlp-why-chatbots-need-it-a9d98f30ab13</w:t>
         </w:r>
       </w:hyperlink>
-    </w:p>
-    <w:p>
+      <w:r>
+        <w:rPr>
+          <w:rFonts w:ascii="Open Sans" w:hAnsi="Open Sans" w:cs="Open Sans"/>
+          <w:color w:val="000000"/>
+          <w:sz w:val="20"/>
+          <w:szCs w:val="20"/>
+          <w:shd w:val="clear" w:color="auto" w:fill="FFFFFF"/>
+        </w:rPr>
+        <w:t xml:space="preserve"> [Accessed 13 April 2020].</w:t>
+      </w:r>
+    </w:p>
+    <w:p>
+      <w:r>
+        <w:rPr>
+          <w:rFonts w:ascii="Open Sans" w:hAnsi="Open Sans" w:cs="Open Sans"/>
+          <w:color w:val="000000"/>
+          <w:sz w:val="20"/>
+          <w:szCs w:val="20"/>
+          <w:shd w:val="clear" w:color="auto" w:fill="FFFFFF"/>
+        </w:rPr>
+        <w:t>Carpenter, R., 2007. </w:t>
+      </w:r>
+      <w:proofErr w:type="spellStart"/>
+      <w:r>
+        <w:rPr>
+          <w:rFonts w:ascii="Open Sans" w:hAnsi="Open Sans" w:cs="Open Sans"/>
+          <w:i/>
+          <w:iCs/>
+          <w:color w:val="000000"/>
+          <w:sz w:val="20"/>
+          <w:szCs w:val="20"/>
+          <w:shd w:val="clear" w:color="auto" w:fill="FFFFFF"/>
+        </w:rPr>
+        <w:t>Eviebot</w:t>
+      </w:r>
+      <w:proofErr w:type="spellEnd"/>
+      <w:r>
+        <w:rPr>
+          <w:rFonts w:ascii="Open Sans" w:hAnsi="Open Sans" w:cs="Open Sans"/>
+          <w:i/>
+          <w:iCs/>
+          <w:color w:val="000000"/>
+          <w:sz w:val="20"/>
+          <w:szCs w:val="20"/>
+          <w:shd w:val="clear" w:color="auto" w:fill="FFFFFF"/>
+        </w:rPr>
+        <w:t xml:space="preserve"> At Www.Eviebot.Com</w:t>
+      </w:r>
+      <w:r>
+        <w:rPr>
+          <w:rFonts w:ascii="Open Sans" w:hAnsi="Open Sans" w:cs="Open Sans"/>
+          <w:color w:val="000000"/>
+          <w:sz w:val="20"/>
+          <w:szCs w:val="20"/>
+          <w:shd w:val="clear" w:color="auto" w:fill="FFFFFF"/>
+        </w:rPr>
+        <w:t xml:space="preserve">. [online] </w:t>
+      </w:r>
+      <w:proofErr w:type="spellStart"/>
+      <w:r>
+        <w:rPr>
+          <w:rFonts w:ascii="Open Sans" w:hAnsi="Open Sans" w:cs="Open Sans"/>
+          <w:color w:val="000000"/>
+          <w:sz w:val="20"/>
+          <w:szCs w:val="20"/>
+          <w:shd w:val="clear" w:color="auto" w:fill="FFFFFF"/>
+        </w:rPr>
+        <w:t>Eviebot</w:t>
+      </w:r>
+      <w:proofErr w:type="spellEnd"/>
+      <w:r>
+        <w:rPr>
+          <w:rFonts w:ascii="Open Sans" w:hAnsi="Open Sans" w:cs="Open Sans"/>
+          <w:color w:val="000000"/>
+          <w:sz w:val="20"/>
+          <w:szCs w:val="20"/>
+          <w:shd w:val="clear" w:color="auto" w:fill="FFFFFF"/>
+        </w:rPr>
+        <w:t xml:space="preserve">. Available at: </w:t>
+      </w:r>
       <w:hyperlink r:id="rId5" w:history="1">
         <w:r>
           <w:rPr>
             <w:rStyle w:val="Hyperlink"/>
-          </w:rPr>
-          <w:t>https://onlim.com/en/the-history-of-chatbots/</w:t>
-        </w:r>
-      </w:hyperlink>
-    </w:p>
-    <w:p>
-      <w:hyperlink r:id="rId6" w:history="1">
-        <w:r>
-          <w:rPr>
-            <w:rStyle w:val="Hyperlink"/>
+            <w:rFonts w:ascii="Open Sans" w:hAnsi="Open Sans" w:cs="Open Sans"/>
+            <w:sz w:val="20"/>
+            <w:szCs w:val="20"/>
+            <w:shd w:val="clear" w:color="auto" w:fill="FFFFFF"/>
           </w:rPr>
           <w:t>https://www.eviebot.com/en/</w:t>
         </w:r>
       </w:hyperlink>
       <w:r>
+        <w:rPr>
+          <w:rFonts w:ascii="Open Sans" w:hAnsi="Open Sans" w:cs="Open Sans"/>
+          <w:color w:val="000000"/>
+          <w:sz w:val="20"/>
+          <w:szCs w:val="20"/>
+          <w:shd w:val="clear" w:color="auto" w:fill="FFFFFF"/>
+        </w:rPr>
+        <w:t xml:space="preserve">  Accessed 14 April 2020].</w:t>
+      </w:r>
+      <w:r>
         <w:t xml:space="preserve"> </w:t>
       </w:r>
     </w:p>
     <w:p>
-      <w:pPr>
-        <w:rPr>
-          <w:rStyle w:val="Hyperlink"/>
-        </w:rPr>
-      </w:pPr>
-      <w:hyperlink r:id="rId7" w:history="1">
-        <w:r>
-          <w:rPr>
-            <w:rStyle w:val="Hyperlink"/>
-          </w:rPr>
-          <w:t>https://www.cleverbot.com/</w:t>
-        </w:r>
-      </w:hyperlink>
-    </w:p>
-    <w:p>
-      <w:hyperlink r:id="rId8" w:history="1">
+      <w:r>
+        <w:rPr>
+          <w:rFonts w:ascii="Open Sans" w:hAnsi="Open Sans" w:cs="Open Sans"/>
+          <w:color w:val="000000"/>
+          <w:sz w:val="20"/>
+          <w:szCs w:val="20"/>
+          <w:shd w:val="clear" w:color="auto" w:fill="FFFFFF"/>
+        </w:rPr>
+        <w:t>Carpenter, R., 2006. </w:t>
+      </w:r>
+      <w:r>
+        <w:rPr>
+          <w:rFonts w:ascii="Open Sans" w:hAnsi="Open Sans" w:cs="Open Sans"/>
+          <w:i/>
+          <w:iCs/>
+          <w:color w:val="000000"/>
+          <w:sz w:val="20"/>
+          <w:szCs w:val="20"/>
+          <w:shd w:val="clear" w:color="auto" w:fill="FFFFFF"/>
+        </w:rPr>
+        <w:t>Cleverbot</w:t>
+      </w:r>
+      <w:r>
+        <w:rPr>
+          <w:rFonts w:ascii="Open Sans" w:hAnsi="Open Sans" w:cs="Open Sans"/>
+          <w:color w:val="000000"/>
+          <w:sz w:val="20"/>
+          <w:szCs w:val="20"/>
+          <w:shd w:val="clear" w:color="auto" w:fill="FFFFFF"/>
+        </w:rPr>
+        <w:t>. [online] Cleverbot. Available at: &lt;https://www.cleverbot.com/&gt; [Accessed 14 April 2020].</w:t>
+      </w:r>
+      <w:hyperlink r:id="rId6" w:history="1">
         <w:r>
           <w:rPr>
             <w:rStyle w:val="Hyperlink"/>
@@ -425,14 +582,86 @@
       </w:hyperlink>
     </w:p>
     <w:p>
-      <w:hyperlink r:id="rId9" w:history="1">
+      <w:r>
+        <w:rPr>
+          <w:rFonts w:ascii="Open Sans" w:hAnsi="Open Sans" w:cs="Open Sans"/>
+          <w:color w:val="000000"/>
+          <w:sz w:val="20"/>
+          <w:szCs w:val="20"/>
+          <w:shd w:val="clear" w:color="auto" w:fill="FFFFFF"/>
+        </w:rPr>
+        <w:t>Suthar, S., 2018. </w:t>
+      </w:r>
+      <w:r>
+        <w:rPr>
+          <w:rFonts w:ascii="Open Sans" w:hAnsi="Open Sans" w:cs="Open Sans"/>
+          <w:i/>
+          <w:iCs/>
+          <w:color w:val="000000"/>
+          <w:sz w:val="20"/>
+          <w:szCs w:val="20"/>
+          <w:shd w:val="clear" w:color="auto" w:fill="FFFFFF"/>
+        </w:rPr>
+        <w:t xml:space="preserve">11 Chatbot Trends </w:t>
+      </w:r>
+      <w:proofErr w:type="gramStart"/>
+      <w:r>
+        <w:rPr>
+          <w:rFonts w:ascii="Open Sans" w:hAnsi="Open Sans" w:cs="Open Sans"/>
+          <w:i/>
+          <w:iCs/>
+          <w:color w:val="000000"/>
+          <w:sz w:val="20"/>
+          <w:szCs w:val="20"/>
+          <w:shd w:val="clear" w:color="auto" w:fill="FFFFFF"/>
+        </w:rPr>
+        <w:t>To</w:t>
+      </w:r>
+      <w:proofErr w:type="gramEnd"/>
+      <w:r>
+        <w:rPr>
+          <w:rFonts w:ascii="Open Sans" w:hAnsi="Open Sans" w:cs="Open Sans"/>
+          <w:i/>
+          <w:iCs/>
+          <w:color w:val="000000"/>
+          <w:sz w:val="20"/>
+          <w:szCs w:val="20"/>
+          <w:shd w:val="clear" w:color="auto" w:fill="FFFFFF"/>
+        </w:rPr>
+        <w:t xml:space="preserve"> Watch For In 2020 - Acquire</w:t>
+      </w:r>
+      <w:r>
+        <w:rPr>
+          <w:rFonts w:ascii="Open Sans" w:hAnsi="Open Sans" w:cs="Open Sans"/>
+          <w:color w:val="000000"/>
+          <w:sz w:val="20"/>
+          <w:szCs w:val="20"/>
+          <w:shd w:val="clear" w:color="auto" w:fill="FFFFFF"/>
+        </w:rPr>
+        <w:t xml:space="preserve">. [online] Acquire. Available at: </w:t>
+      </w:r>
+      <w:hyperlink r:id="rId7" w:history="1">
         <w:r>
           <w:rPr>
             <w:rStyle w:val="Hyperlink"/>
+            <w:rFonts w:ascii="Open Sans" w:hAnsi="Open Sans" w:cs="Open Sans"/>
+            <w:sz w:val="20"/>
+            <w:szCs w:val="20"/>
+            <w:shd w:val="clear" w:color="auto" w:fill="FFFFFF"/>
           </w:rPr>
           <w:t>https://acquire.io/blog/chatbots-trends/</w:t>
         </w:r>
       </w:hyperlink>
+      <w:r>
+        <w:rPr>
+          <w:rFonts w:ascii="Open Sans" w:hAnsi="Open Sans" w:cs="Open Sans"/>
+          <w:color w:val="000000"/>
+          <w:sz w:val="20"/>
+          <w:szCs w:val="20"/>
+          <w:shd w:val="clear" w:color="auto" w:fill="FFFFFF"/>
+        </w:rPr>
+        <w:t xml:space="preserve">  Accessed 14 April 2020].</w:t>
+      </w:r>
     </w:p>
     <w:sectPr>
       <w:pgSz w:w="12240" w:h="15840"/>
@@ -977,12 +1206,35 @@
     <w:name w:val="Hyperlink"/>
     <w:basedOn w:val="DefaultParagraphFont"/>
     <w:uiPriority w:val="99"/>
-    <w:semiHidden/>
     <w:unhideWhenUsed/>
     <w:rsid w:val="00015423"/>
     <w:rPr>
       <w:color w:val="0000FF"/>
       <w:u w:val="single"/>
+    </w:rPr>
+  </w:style>
+  <w:style w:type="character" w:styleId="FollowedHyperlink">
+    <w:name w:val="FollowedHyperlink"/>
+    <w:basedOn w:val="DefaultParagraphFont"/>
+    <w:uiPriority w:val="99"/>
+    <w:semiHidden/>
+    <w:unhideWhenUsed/>
+    <w:rsid w:val="000B158E"/>
+    <w:rPr>
+      <w:color w:val="954F72" w:themeColor="followedHyperlink"/>
+      <w:u w:val="single"/>
+    </w:rPr>
+  </w:style>
+  <w:style w:type="character" w:styleId="UnresolvedMention">
+    <w:name w:val="Unresolved Mention"/>
+    <w:basedOn w:val="DefaultParagraphFont"/>
+    <w:uiPriority w:val="99"/>
+    <w:semiHidden/>
+    <w:unhideWhenUsed/>
+    <w:rsid w:val="000B158E"/>
+    <w:rPr>
+      <w:color w:val="605E5C"/>
+      <w:shd w:val="clear" w:color="auto" w:fill="E1DFDD"/>
     </w:rPr>
   </w:style>
 </w:styles>

</xml_diff>